<commit_message>
Fix typos and errors in docs
</commit_message>
<xml_diff>
--- a/Третий курс/Первый семестр/Базы данных/Database/docs/РГР-БД.docx
+++ b/Третий курс/Первый семестр/Базы данных/Database/docs/РГР-БД.docx
@@ -2036,7 +2036,7 @@
         <w:rPr>
           <w:rFonts w:ascii="Times New Roman" w:hAnsi="Times New Roman" w:cs="Times New Roman"/>
         </w:rPr>
-        <w:t xml:space="preserve">Сущность Билеты и сущность Сеансы связаны отношением </w:t>
+        <w:t xml:space="preserve">Сущность Билеты и сущность Места связаны отношением </w:t>
       </w:r>
       <w:r>
         <w:rPr>
@@ -2076,47 +2076,19 @@
         <w:rPr>
           <w:rFonts w:ascii="Times New Roman" w:hAnsi="Times New Roman" w:cs="Times New Roman"/>
         </w:rPr>
-        <w:t xml:space="preserve">Сущность Билеты и сущность Места связаны отношением </w:t>
-      </w:r>
-      <w:r>
-        <w:rPr>
-          <w:rFonts w:ascii="Times New Roman" w:hAnsi="Times New Roman" w:cs="Times New Roman"/>
-          <w:b/>
-          <w:bCs/>
-        </w:rPr>
-        <w:t>многое к</w:t>
-      </w:r>
-      <w:r>
-        <w:rPr>
-          <w:rFonts w:ascii="Times New Roman" w:hAnsi="Times New Roman" w:cs="Times New Roman"/>
-        </w:rPr>
-        <w:t xml:space="preserve"> </w:t>
-      </w:r>
-      <w:r>
-        <w:rPr>
-          <w:rFonts w:ascii="Times New Roman" w:hAnsi="Times New Roman" w:cs="Times New Roman"/>
-          <w:b/>
-          <w:bCs/>
-        </w:rPr>
-        <w:t>одному</w:t>
-      </w:r>
-    </w:p>
-    <w:p>
-      <w:pPr>
-        <w:pStyle w:val="a3"/>
-        <w:numPr>
-          <w:ilvl w:val="1"/>
-          <w:numId w:val="7"/>
-        </w:numPr>
-        <w:rPr>
-          <w:rFonts w:ascii="Times New Roman" w:hAnsi="Times New Roman" w:cs="Times New Roman"/>
-        </w:rPr>
-      </w:pPr>
-      <w:r>
-        <w:rPr>
-          <w:rFonts w:ascii="Times New Roman" w:hAnsi="Times New Roman" w:cs="Times New Roman"/>
-        </w:rPr>
-        <w:t xml:space="preserve">Сущность Билеты и сущность Сеансы связаны отношением </w:t>
+        <w:t xml:space="preserve">Сущность Билеты и сущность </w:t>
+      </w:r>
+      <w:r>
+        <w:rPr>
+          <w:rFonts w:ascii="Times New Roman" w:hAnsi="Times New Roman" w:cs="Times New Roman"/>
+        </w:rPr>
+        <w:t>Операции над билетами</w:t>
+      </w:r>
+      <w:r>
+        <w:rPr>
+          <w:rFonts w:ascii="Times New Roman" w:hAnsi="Times New Roman" w:cs="Times New Roman"/>
+        </w:rPr>
+        <w:t xml:space="preserve"> связаны отношением </w:t>
       </w:r>
       <w:r>
         <w:rPr>
@@ -2161,6 +2133,7 @@
       </w:pPr>
       <w:r>
         <w:rPr>
+          <w:noProof/>
           <w:lang w:val="en-US"/>
         </w:rPr>
         <w:drawing>
@@ -4553,6 +4526,7 @@
       <w:r>
         <w:rPr>
           <w:rFonts w:ascii="Times New Roman" w:hAnsi="Times New Roman" w:cs="Times New Roman"/>
+          <w:noProof/>
         </w:rPr>
         <w:drawing>
           <wp:inline distT="0" distB="0" distL="0" distR="0" wp14:anchorId="4DA90633" wp14:editId="685FA5FF">
@@ -4734,10 +4708,10 @@
         <w:tblLook w:val="04A0" w:firstRow="1" w:lastRow="0" w:firstColumn="1" w:lastColumn="0" w:noHBand="0" w:noVBand="1"/>
       </w:tblPr>
       <w:tblGrid>
+        <w:gridCol w:w="231"/>
+        <w:gridCol w:w="1064"/>
         <w:gridCol w:w="1017"/>
-        <w:gridCol w:w="1064"/>
-        <w:gridCol w:w="1190"/>
-        <w:gridCol w:w="1124"/>
+        <w:gridCol w:w="1150"/>
       </w:tblGrid>
       <w:tr>
         <w:tc>
@@ -4774,7 +4748,7 @@
                 <w:szCs w:val="24"/>
                 <w:lang w:eastAsia="ru-RU"/>
               </w:rPr>
-              <w:t>firstname</w:t>
+              <w:t>id</w:t>
             </w:r>
           </w:p>
         </w:tc>
@@ -4850,7 +4824,7 @@
                 <w:szCs w:val="24"/>
                 <w:lang w:eastAsia="ru-RU"/>
               </w:rPr>
-              <w:t>workers_id</w:t>
+              <w:t>firstname</w:t>
             </w:r>
           </w:p>
         </w:tc>
@@ -4888,7 +4862,7 @@
                 <w:szCs w:val="24"/>
                 <w:lang w:eastAsia="ru-RU"/>
               </w:rPr>
-              <w:t>magnitude</w:t>
+              <w:t>dob</w:t>
             </w:r>
           </w:p>
         </w:tc>
@@ -4923,6 +4897,72 @@
                 <w:szCs w:val="24"/>
                 <w:lang w:eastAsia="ru-RU"/>
               </w:rPr>
+              <w:t>1</w:t>
+            </w:r>
+          </w:p>
+        </w:tc>
+        <w:tc>
+          <w:tcPr>
+            <w:tcW w:w="0" w:type="auto"/>
+            <w:tcBorders>
+              <w:top w:val="outset" w:sz="6" w:space="0" w:color="auto"/>
+              <w:left w:val="outset" w:sz="6" w:space="0" w:color="auto"/>
+              <w:bottom w:val="outset" w:sz="6" w:space="0" w:color="auto"/>
+              <w:right w:val="outset" w:sz="6" w:space="0" w:color="auto"/>
+            </w:tcBorders>
+            <w:vAlign w:val="center"/>
+            <w:hideMark/>
+          </w:tcPr>
+          <w:p>
+            <w:pPr>
+              <w:spacing w:after="0" w:line="240" w:lineRule="auto"/>
+              <w:rPr>
+                <w:rFonts w:ascii="Times New Roman" w:eastAsia="Times New Roman" w:hAnsi="Times New Roman" w:cs="Times New Roman"/>
+                <w:sz w:val="24"/>
+                <w:szCs w:val="24"/>
+                <w:lang w:eastAsia="ru-RU"/>
+              </w:rPr>
+            </w:pPr>
+            <w:r>
+              <w:rPr>
+                <w:rFonts w:ascii="Times New Roman" w:eastAsia="Times New Roman" w:hAnsi="Times New Roman" w:cs="Times New Roman"/>
+                <w:sz w:val="24"/>
+                <w:szCs w:val="24"/>
+                <w:lang w:eastAsia="ru-RU"/>
+              </w:rPr>
+              <w:t>Иванов</w:t>
+            </w:r>
+          </w:p>
+        </w:tc>
+        <w:tc>
+          <w:tcPr>
+            <w:tcW w:w="0" w:type="auto"/>
+            <w:tcBorders>
+              <w:top w:val="outset" w:sz="6" w:space="0" w:color="auto"/>
+              <w:left w:val="outset" w:sz="6" w:space="0" w:color="auto"/>
+              <w:bottom w:val="outset" w:sz="6" w:space="0" w:color="auto"/>
+              <w:right w:val="outset" w:sz="6" w:space="0" w:color="auto"/>
+            </w:tcBorders>
+            <w:vAlign w:val="center"/>
+            <w:hideMark/>
+          </w:tcPr>
+          <w:p>
+            <w:pPr>
+              <w:spacing w:after="0" w:line="240" w:lineRule="auto"/>
+              <w:rPr>
+                <w:rFonts w:ascii="Times New Roman" w:eastAsia="Times New Roman" w:hAnsi="Times New Roman" w:cs="Times New Roman"/>
+                <w:sz w:val="24"/>
+                <w:szCs w:val="24"/>
+                <w:lang w:eastAsia="ru-RU"/>
+              </w:rPr>
+            </w:pPr>
+            <w:r>
+              <w:rPr>
+                <w:rFonts w:ascii="Times New Roman" w:eastAsia="Times New Roman" w:hAnsi="Times New Roman" w:cs="Times New Roman"/>
+                <w:sz w:val="24"/>
+                <w:szCs w:val="24"/>
+                <w:lang w:eastAsia="ru-RU"/>
+              </w:rPr>
               <w:t>Кирилл</w:t>
             </w:r>
           </w:p>
@@ -4956,73 +4996,7 @@
                 <w:szCs w:val="24"/>
                 <w:lang w:eastAsia="ru-RU"/>
               </w:rPr>
-              <w:t>Иванов</w:t>
-            </w:r>
-          </w:p>
-        </w:tc>
-        <w:tc>
-          <w:tcPr>
-            <w:tcW w:w="0" w:type="auto"/>
-            <w:tcBorders>
-              <w:top w:val="outset" w:sz="6" w:space="0" w:color="auto"/>
-              <w:left w:val="outset" w:sz="6" w:space="0" w:color="auto"/>
-              <w:bottom w:val="outset" w:sz="6" w:space="0" w:color="auto"/>
-              <w:right w:val="outset" w:sz="6" w:space="0" w:color="auto"/>
-            </w:tcBorders>
-            <w:vAlign w:val="center"/>
-            <w:hideMark/>
-          </w:tcPr>
-          <w:p>
-            <w:pPr>
-              <w:spacing w:after="0" w:line="240" w:lineRule="auto"/>
-              <w:rPr>
-                <w:rFonts w:ascii="Times New Roman" w:eastAsia="Times New Roman" w:hAnsi="Times New Roman" w:cs="Times New Roman"/>
-                <w:sz w:val="24"/>
-                <w:szCs w:val="24"/>
-                <w:lang w:eastAsia="ru-RU"/>
-              </w:rPr>
-            </w:pPr>
-            <w:r>
-              <w:rPr>
-                <w:rFonts w:ascii="Times New Roman" w:eastAsia="Times New Roman" w:hAnsi="Times New Roman" w:cs="Times New Roman"/>
-                <w:sz w:val="24"/>
-                <w:szCs w:val="24"/>
-                <w:lang w:eastAsia="ru-RU"/>
-              </w:rPr>
-              <w:t>1</w:t>
-            </w:r>
-          </w:p>
-        </w:tc>
-        <w:tc>
-          <w:tcPr>
-            <w:tcW w:w="0" w:type="auto"/>
-            <w:tcBorders>
-              <w:top w:val="outset" w:sz="6" w:space="0" w:color="auto"/>
-              <w:left w:val="outset" w:sz="6" w:space="0" w:color="auto"/>
-              <w:bottom w:val="outset" w:sz="6" w:space="0" w:color="auto"/>
-              <w:right w:val="outset" w:sz="6" w:space="0" w:color="auto"/>
-            </w:tcBorders>
-            <w:vAlign w:val="center"/>
-            <w:hideMark/>
-          </w:tcPr>
-          <w:p>
-            <w:pPr>
-              <w:spacing w:after="0" w:line="240" w:lineRule="auto"/>
-              <w:rPr>
-                <w:rFonts w:ascii="Times New Roman" w:eastAsia="Times New Roman" w:hAnsi="Times New Roman" w:cs="Times New Roman"/>
-                <w:sz w:val="24"/>
-                <w:szCs w:val="24"/>
-                <w:lang w:eastAsia="ru-RU"/>
-              </w:rPr>
-            </w:pPr>
-            <w:r>
-              <w:rPr>
-                <w:rFonts w:ascii="Times New Roman" w:eastAsia="Times New Roman" w:hAnsi="Times New Roman" w:cs="Times New Roman"/>
-                <w:sz w:val="24"/>
-                <w:szCs w:val="24"/>
-                <w:lang w:eastAsia="ru-RU"/>
-              </w:rPr>
-              <w:t>6</w:t>
+              <w:t>2000-12-05</w:t>
             </w:r>
           </w:p>
         </w:tc>
@@ -5057,6 +5031,72 @@
                 <w:szCs w:val="24"/>
                 <w:lang w:eastAsia="ru-RU"/>
               </w:rPr>
+              <w:t>2</w:t>
+            </w:r>
+          </w:p>
+        </w:tc>
+        <w:tc>
+          <w:tcPr>
+            <w:tcW w:w="0" w:type="auto"/>
+            <w:tcBorders>
+              <w:top w:val="outset" w:sz="6" w:space="0" w:color="auto"/>
+              <w:left w:val="outset" w:sz="6" w:space="0" w:color="auto"/>
+              <w:bottom w:val="outset" w:sz="6" w:space="0" w:color="auto"/>
+              <w:right w:val="outset" w:sz="6" w:space="0" w:color="auto"/>
+            </w:tcBorders>
+            <w:vAlign w:val="center"/>
+            <w:hideMark/>
+          </w:tcPr>
+          <w:p>
+            <w:pPr>
+              <w:spacing w:after="0" w:line="240" w:lineRule="auto"/>
+              <w:rPr>
+                <w:rFonts w:ascii="Times New Roman" w:eastAsia="Times New Roman" w:hAnsi="Times New Roman" w:cs="Times New Roman"/>
+                <w:sz w:val="24"/>
+                <w:szCs w:val="24"/>
+                <w:lang w:eastAsia="ru-RU"/>
+              </w:rPr>
+            </w:pPr>
+            <w:r>
+              <w:rPr>
+                <w:rFonts w:ascii="Times New Roman" w:eastAsia="Times New Roman" w:hAnsi="Times New Roman" w:cs="Times New Roman"/>
+                <w:sz w:val="24"/>
+                <w:szCs w:val="24"/>
+                <w:lang w:eastAsia="ru-RU"/>
+              </w:rPr>
+              <w:t>Примеров</w:t>
+            </w:r>
+          </w:p>
+        </w:tc>
+        <w:tc>
+          <w:tcPr>
+            <w:tcW w:w="0" w:type="auto"/>
+            <w:tcBorders>
+              <w:top w:val="outset" w:sz="6" w:space="0" w:color="auto"/>
+              <w:left w:val="outset" w:sz="6" w:space="0" w:color="auto"/>
+              <w:bottom w:val="outset" w:sz="6" w:space="0" w:color="auto"/>
+              <w:right w:val="outset" w:sz="6" w:space="0" w:color="auto"/>
+            </w:tcBorders>
+            <w:vAlign w:val="center"/>
+            <w:hideMark/>
+          </w:tcPr>
+          <w:p>
+            <w:pPr>
+              <w:spacing w:after="0" w:line="240" w:lineRule="auto"/>
+              <w:rPr>
+                <w:rFonts w:ascii="Times New Roman" w:eastAsia="Times New Roman" w:hAnsi="Times New Roman" w:cs="Times New Roman"/>
+                <w:sz w:val="24"/>
+                <w:szCs w:val="24"/>
+                <w:lang w:eastAsia="ru-RU"/>
+              </w:rPr>
+            </w:pPr>
+            <w:r>
+              <w:rPr>
+                <w:rFonts w:ascii="Times New Roman" w:eastAsia="Times New Roman" w:hAnsi="Times New Roman" w:cs="Times New Roman"/>
+                <w:sz w:val="24"/>
+                <w:szCs w:val="24"/>
+                <w:lang w:eastAsia="ru-RU"/>
+              </w:rPr>
               <w:t>Уран</w:t>
             </w:r>
           </w:p>
@@ -5090,73 +5130,7 @@
                 <w:szCs w:val="24"/>
                 <w:lang w:eastAsia="ru-RU"/>
               </w:rPr>
-              <w:t>Примеров</w:t>
-            </w:r>
-          </w:p>
-        </w:tc>
-        <w:tc>
-          <w:tcPr>
-            <w:tcW w:w="0" w:type="auto"/>
-            <w:tcBorders>
-              <w:top w:val="outset" w:sz="6" w:space="0" w:color="auto"/>
-              <w:left w:val="outset" w:sz="6" w:space="0" w:color="auto"/>
-              <w:bottom w:val="outset" w:sz="6" w:space="0" w:color="auto"/>
-              <w:right w:val="outset" w:sz="6" w:space="0" w:color="auto"/>
-            </w:tcBorders>
-            <w:vAlign w:val="center"/>
-            <w:hideMark/>
-          </w:tcPr>
-          <w:p>
-            <w:pPr>
-              <w:spacing w:after="0" w:line="240" w:lineRule="auto"/>
-              <w:rPr>
-                <w:rFonts w:ascii="Times New Roman" w:eastAsia="Times New Roman" w:hAnsi="Times New Roman" w:cs="Times New Roman"/>
-                <w:sz w:val="24"/>
-                <w:szCs w:val="24"/>
-                <w:lang w:eastAsia="ru-RU"/>
-              </w:rPr>
-            </w:pPr>
-            <w:r>
-              <w:rPr>
-                <w:rFonts w:ascii="Times New Roman" w:eastAsia="Times New Roman" w:hAnsi="Times New Roman" w:cs="Times New Roman"/>
-                <w:sz w:val="24"/>
-                <w:szCs w:val="24"/>
-                <w:lang w:eastAsia="ru-RU"/>
-              </w:rPr>
-              <w:t>2</w:t>
-            </w:r>
-          </w:p>
-        </w:tc>
-        <w:tc>
-          <w:tcPr>
-            <w:tcW w:w="0" w:type="auto"/>
-            <w:tcBorders>
-              <w:top w:val="outset" w:sz="6" w:space="0" w:color="auto"/>
-              <w:left w:val="outset" w:sz="6" w:space="0" w:color="auto"/>
-              <w:bottom w:val="outset" w:sz="6" w:space="0" w:color="auto"/>
-              <w:right w:val="outset" w:sz="6" w:space="0" w:color="auto"/>
-            </w:tcBorders>
-            <w:vAlign w:val="center"/>
-            <w:hideMark/>
-          </w:tcPr>
-          <w:p>
-            <w:pPr>
-              <w:spacing w:after="0" w:line="240" w:lineRule="auto"/>
-              <w:rPr>
-                <w:rFonts w:ascii="Times New Roman" w:eastAsia="Times New Roman" w:hAnsi="Times New Roman" w:cs="Times New Roman"/>
-                <w:sz w:val="24"/>
-                <w:szCs w:val="24"/>
-                <w:lang w:eastAsia="ru-RU"/>
-              </w:rPr>
-            </w:pPr>
-            <w:r>
-              <w:rPr>
-                <w:rFonts w:ascii="Times New Roman" w:eastAsia="Times New Roman" w:hAnsi="Times New Roman" w:cs="Times New Roman"/>
-                <w:sz w:val="24"/>
-                <w:szCs w:val="24"/>
-                <w:lang w:eastAsia="ru-RU"/>
-              </w:rPr>
-              <w:t>3</w:t>
+              <w:t>2000-12-05</w:t>
             </w:r>
           </w:p>
         </w:tc>
@@ -5191,106 +5165,240 @@
                 <w:szCs w:val="24"/>
                 <w:lang w:eastAsia="ru-RU"/>
               </w:rPr>
-              <w:t>Рекорд</w:t>
-            </w:r>
-          </w:p>
-        </w:tc>
-        <w:tc>
-          <w:tcPr>
-            <w:tcW w:w="0" w:type="auto"/>
-            <w:tcBorders>
-              <w:top w:val="outset" w:sz="6" w:space="0" w:color="auto"/>
-              <w:left w:val="outset" w:sz="6" w:space="0" w:color="auto"/>
-              <w:bottom w:val="outset" w:sz="6" w:space="0" w:color="auto"/>
-              <w:right w:val="outset" w:sz="6" w:space="0" w:color="auto"/>
-            </w:tcBorders>
-            <w:vAlign w:val="center"/>
-            <w:hideMark/>
-          </w:tcPr>
-          <w:p>
-            <w:pPr>
-              <w:spacing w:after="0" w:line="240" w:lineRule="auto"/>
-              <w:rPr>
-                <w:rFonts w:ascii="Times New Roman" w:eastAsia="Times New Roman" w:hAnsi="Times New Roman" w:cs="Times New Roman"/>
-                <w:sz w:val="24"/>
-                <w:szCs w:val="24"/>
-                <w:lang w:eastAsia="ru-RU"/>
-              </w:rPr>
-            </w:pPr>
-            <w:r>
-              <w:rPr>
-                <w:rFonts w:ascii="Times New Roman" w:eastAsia="Times New Roman" w:hAnsi="Times New Roman" w:cs="Times New Roman"/>
-                <w:sz w:val="24"/>
-                <w:szCs w:val="24"/>
-                <w:lang w:eastAsia="ru-RU"/>
-              </w:rPr>
-              <w:t>Надоев</w:t>
-            </w:r>
-          </w:p>
-        </w:tc>
-        <w:tc>
-          <w:tcPr>
-            <w:tcW w:w="0" w:type="auto"/>
-            <w:tcBorders>
-              <w:top w:val="outset" w:sz="6" w:space="0" w:color="auto"/>
-              <w:left w:val="outset" w:sz="6" w:space="0" w:color="auto"/>
-              <w:bottom w:val="outset" w:sz="6" w:space="0" w:color="auto"/>
-              <w:right w:val="outset" w:sz="6" w:space="0" w:color="auto"/>
-            </w:tcBorders>
-            <w:vAlign w:val="center"/>
-            <w:hideMark/>
-          </w:tcPr>
-          <w:p>
-            <w:pPr>
-              <w:spacing w:after="0" w:line="240" w:lineRule="auto"/>
-              <w:rPr>
-                <w:rFonts w:ascii="Times New Roman" w:eastAsia="Times New Roman" w:hAnsi="Times New Roman" w:cs="Times New Roman"/>
-                <w:sz w:val="24"/>
-                <w:szCs w:val="24"/>
-                <w:lang w:eastAsia="ru-RU"/>
-              </w:rPr>
-            </w:pPr>
-            <w:r>
-              <w:rPr>
-                <w:rFonts w:ascii="Times New Roman" w:eastAsia="Times New Roman" w:hAnsi="Times New Roman" w:cs="Times New Roman"/>
-                <w:sz w:val="24"/>
-                <w:szCs w:val="24"/>
-                <w:lang w:eastAsia="ru-RU"/>
-              </w:rPr>
-              <w:t>4</w:t>
-            </w:r>
-          </w:p>
-        </w:tc>
-        <w:tc>
-          <w:tcPr>
-            <w:tcW w:w="0" w:type="auto"/>
-            <w:tcBorders>
-              <w:top w:val="outset" w:sz="6" w:space="0" w:color="auto"/>
-              <w:left w:val="outset" w:sz="6" w:space="0" w:color="auto"/>
-              <w:bottom w:val="outset" w:sz="6" w:space="0" w:color="auto"/>
-              <w:right w:val="outset" w:sz="6" w:space="0" w:color="auto"/>
-            </w:tcBorders>
-            <w:vAlign w:val="center"/>
-            <w:hideMark/>
-          </w:tcPr>
-          <w:p>
-            <w:pPr>
-              <w:spacing w:after="0" w:line="240" w:lineRule="auto"/>
-              <w:rPr>
-                <w:rFonts w:ascii="Times New Roman" w:eastAsia="Times New Roman" w:hAnsi="Times New Roman" w:cs="Times New Roman"/>
-                <w:sz w:val="24"/>
-                <w:szCs w:val="24"/>
-                <w:lang w:eastAsia="ru-RU"/>
-              </w:rPr>
-            </w:pPr>
-            <w:r>
-              <w:rPr>
-                <w:rFonts w:ascii="Times New Roman" w:eastAsia="Times New Roman" w:hAnsi="Times New Roman" w:cs="Times New Roman"/>
-                <w:sz w:val="24"/>
-                <w:szCs w:val="24"/>
-                <w:lang w:eastAsia="ru-RU"/>
-              </w:rPr>
-              <w:t>3</w:t>
+              <w:t>5</w:t>
+            </w:r>
+          </w:p>
+        </w:tc>
+        <w:tc>
+          <w:tcPr>
+            <w:tcW w:w="0" w:type="auto"/>
+            <w:tcBorders>
+              <w:top w:val="outset" w:sz="6" w:space="0" w:color="auto"/>
+              <w:left w:val="outset" w:sz="6" w:space="0" w:color="auto"/>
+              <w:bottom w:val="outset" w:sz="6" w:space="0" w:color="auto"/>
+              <w:right w:val="outset" w:sz="6" w:space="0" w:color="auto"/>
+            </w:tcBorders>
+            <w:vAlign w:val="center"/>
+            <w:hideMark/>
+          </w:tcPr>
+          <w:p>
+            <w:pPr>
+              <w:spacing w:after="0" w:line="240" w:lineRule="auto"/>
+              <w:rPr>
+                <w:rFonts w:ascii="Times New Roman" w:eastAsia="Times New Roman" w:hAnsi="Times New Roman" w:cs="Times New Roman"/>
+                <w:sz w:val="24"/>
+                <w:szCs w:val="24"/>
+                <w:lang w:eastAsia="ru-RU"/>
+              </w:rPr>
+            </w:pPr>
+            <w:r>
+              <w:rPr>
+                <w:rFonts w:ascii="Times New Roman" w:eastAsia="Times New Roman" w:hAnsi="Times New Roman" w:cs="Times New Roman"/>
+                <w:sz w:val="24"/>
+                <w:szCs w:val="24"/>
+                <w:lang w:eastAsia="ru-RU"/>
+              </w:rPr>
+              <w:t>Работов</w:t>
+            </w:r>
+          </w:p>
+        </w:tc>
+        <w:tc>
+          <w:tcPr>
+            <w:tcW w:w="0" w:type="auto"/>
+            <w:tcBorders>
+              <w:top w:val="outset" w:sz="6" w:space="0" w:color="auto"/>
+              <w:left w:val="outset" w:sz="6" w:space="0" w:color="auto"/>
+              <w:bottom w:val="outset" w:sz="6" w:space="0" w:color="auto"/>
+              <w:right w:val="outset" w:sz="6" w:space="0" w:color="auto"/>
+            </w:tcBorders>
+            <w:vAlign w:val="center"/>
+            <w:hideMark/>
+          </w:tcPr>
+          <w:p>
+            <w:pPr>
+              <w:spacing w:after="0" w:line="240" w:lineRule="auto"/>
+              <w:rPr>
+                <w:rFonts w:ascii="Times New Roman" w:eastAsia="Times New Roman" w:hAnsi="Times New Roman" w:cs="Times New Roman"/>
+                <w:sz w:val="24"/>
+                <w:szCs w:val="24"/>
+                <w:lang w:eastAsia="ru-RU"/>
+              </w:rPr>
+            </w:pPr>
+            <w:r>
+              <w:rPr>
+                <w:rFonts w:ascii="Times New Roman" w:eastAsia="Times New Roman" w:hAnsi="Times New Roman" w:cs="Times New Roman"/>
+                <w:sz w:val="24"/>
+                <w:szCs w:val="24"/>
+                <w:lang w:eastAsia="ru-RU"/>
+              </w:rPr>
+              <w:t>Работник</w:t>
+            </w:r>
+          </w:p>
+        </w:tc>
+        <w:tc>
+          <w:tcPr>
+            <w:tcW w:w="0" w:type="auto"/>
+            <w:tcBorders>
+              <w:top w:val="outset" w:sz="6" w:space="0" w:color="auto"/>
+              <w:left w:val="outset" w:sz="6" w:space="0" w:color="auto"/>
+              <w:bottom w:val="outset" w:sz="6" w:space="0" w:color="auto"/>
+              <w:right w:val="outset" w:sz="6" w:space="0" w:color="auto"/>
+            </w:tcBorders>
+            <w:vAlign w:val="center"/>
+            <w:hideMark/>
+          </w:tcPr>
+          <w:p>
+            <w:pPr>
+              <w:spacing w:after="0" w:line="240" w:lineRule="auto"/>
+              <w:rPr>
+                <w:rFonts w:ascii="Times New Roman" w:eastAsia="Times New Roman" w:hAnsi="Times New Roman" w:cs="Times New Roman"/>
+                <w:sz w:val="24"/>
+                <w:szCs w:val="24"/>
+                <w:lang w:eastAsia="ru-RU"/>
+              </w:rPr>
+            </w:pPr>
+            <w:r>
+              <w:rPr>
+                <w:rFonts w:ascii="Times New Roman" w:eastAsia="Times New Roman" w:hAnsi="Times New Roman" w:cs="Times New Roman"/>
+                <w:sz w:val="24"/>
+                <w:szCs w:val="24"/>
+                <w:lang w:eastAsia="ru-RU"/>
+              </w:rPr>
+              <w:t>1995-12-23</w:t>
+            </w:r>
+          </w:p>
+        </w:tc>
+      </w:tr>
+      <w:tr>
+        <w:tc>
+          <w:tcPr>
+            <w:tcW w:w="0" w:type="auto"/>
+            <w:tcBorders>
+              <w:top w:val="outset" w:sz="6" w:space="0" w:color="auto"/>
+              <w:left w:val="outset" w:sz="6" w:space="0" w:color="auto"/>
+              <w:bottom w:val="outset" w:sz="6" w:space="0" w:color="auto"/>
+              <w:right w:val="outset" w:sz="6" w:space="0" w:color="auto"/>
+            </w:tcBorders>
+            <w:vAlign w:val="center"/>
+            <w:hideMark/>
+          </w:tcPr>
+          <w:p>
+            <w:pPr>
+              <w:spacing w:after="0" w:line="240" w:lineRule="auto"/>
+              <w:rPr>
+                <w:rFonts w:ascii="Times New Roman" w:eastAsia="Times New Roman" w:hAnsi="Times New Roman" w:cs="Times New Roman"/>
+                <w:sz w:val="24"/>
+                <w:szCs w:val="24"/>
+                <w:lang w:eastAsia="ru-RU"/>
+              </w:rPr>
+            </w:pPr>
+            <w:r>
+              <w:rPr>
+                <w:rFonts w:ascii="Times New Roman" w:eastAsia="Times New Roman" w:hAnsi="Times New Roman" w:cs="Times New Roman"/>
+                <w:sz w:val="24"/>
+                <w:szCs w:val="24"/>
+                <w:lang w:eastAsia="ru-RU"/>
+              </w:rPr>
+              <w:t>7</w:t>
+            </w:r>
+          </w:p>
+        </w:tc>
+        <w:tc>
+          <w:tcPr>
+            <w:tcW w:w="0" w:type="auto"/>
+            <w:tcBorders>
+              <w:top w:val="outset" w:sz="6" w:space="0" w:color="auto"/>
+              <w:left w:val="outset" w:sz="6" w:space="0" w:color="auto"/>
+              <w:bottom w:val="outset" w:sz="6" w:space="0" w:color="auto"/>
+              <w:right w:val="outset" w:sz="6" w:space="0" w:color="auto"/>
+            </w:tcBorders>
+            <w:vAlign w:val="center"/>
+            <w:hideMark/>
+          </w:tcPr>
+          <w:p>
+            <w:pPr>
+              <w:spacing w:after="0" w:line="240" w:lineRule="auto"/>
+              <w:rPr>
+                <w:rFonts w:ascii="Times New Roman" w:eastAsia="Times New Roman" w:hAnsi="Times New Roman" w:cs="Times New Roman"/>
+                <w:sz w:val="24"/>
+                <w:szCs w:val="24"/>
+                <w:lang w:eastAsia="ru-RU"/>
+              </w:rPr>
+            </w:pPr>
+            <w:r>
+              <w:rPr>
+                <w:rFonts w:ascii="Times New Roman" w:eastAsia="Times New Roman" w:hAnsi="Times New Roman" w:cs="Times New Roman"/>
+                <w:sz w:val="24"/>
+                <w:szCs w:val="24"/>
+                <w:lang w:eastAsia="ru-RU"/>
+              </w:rPr>
+              <w:t>Каримов</w:t>
+            </w:r>
+          </w:p>
+        </w:tc>
+        <w:tc>
+          <w:tcPr>
+            <w:tcW w:w="0" w:type="auto"/>
+            <w:tcBorders>
+              <w:top w:val="outset" w:sz="6" w:space="0" w:color="auto"/>
+              <w:left w:val="outset" w:sz="6" w:space="0" w:color="auto"/>
+              <w:bottom w:val="outset" w:sz="6" w:space="0" w:color="auto"/>
+              <w:right w:val="outset" w:sz="6" w:space="0" w:color="auto"/>
+            </w:tcBorders>
+            <w:vAlign w:val="center"/>
+            <w:hideMark/>
+          </w:tcPr>
+          <w:p>
+            <w:pPr>
+              <w:spacing w:after="0" w:line="240" w:lineRule="auto"/>
+              <w:rPr>
+                <w:rFonts w:ascii="Times New Roman" w:eastAsia="Times New Roman" w:hAnsi="Times New Roman" w:cs="Times New Roman"/>
+                <w:sz w:val="24"/>
+                <w:szCs w:val="24"/>
+                <w:lang w:eastAsia="ru-RU"/>
+              </w:rPr>
+            </w:pPr>
+            <w:r>
+              <w:rPr>
+                <w:rFonts w:ascii="Times New Roman" w:eastAsia="Times New Roman" w:hAnsi="Times New Roman" w:cs="Times New Roman"/>
+                <w:sz w:val="24"/>
+                <w:szCs w:val="24"/>
+                <w:lang w:eastAsia="ru-RU"/>
+              </w:rPr>
+              <w:t>Кирилл</w:t>
+            </w:r>
+          </w:p>
+        </w:tc>
+        <w:tc>
+          <w:tcPr>
+            <w:tcW w:w="0" w:type="auto"/>
+            <w:tcBorders>
+              <w:top w:val="outset" w:sz="6" w:space="0" w:color="auto"/>
+              <w:left w:val="outset" w:sz="6" w:space="0" w:color="auto"/>
+              <w:bottom w:val="outset" w:sz="6" w:space="0" w:color="auto"/>
+              <w:right w:val="outset" w:sz="6" w:space="0" w:color="auto"/>
+            </w:tcBorders>
+            <w:vAlign w:val="center"/>
+            <w:hideMark/>
+          </w:tcPr>
+          <w:p>
+            <w:pPr>
+              <w:spacing w:after="0" w:line="240" w:lineRule="auto"/>
+              <w:rPr>
+                <w:rFonts w:ascii="Times New Roman" w:eastAsia="Times New Roman" w:hAnsi="Times New Roman" w:cs="Times New Roman"/>
+                <w:sz w:val="24"/>
+                <w:szCs w:val="24"/>
+                <w:lang w:eastAsia="ru-RU"/>
+              </w:rPr>
+            </w:pPr>
+            <w:r>
+              <w:rPr>
+                <w:rFonts w:ascii="Times New Roman" w:eastAsia="Times New Roman" w:hAnsi="Times New Roman" w:cs="Times New Roman"/>
+                <w:sz w:val="24"/>
+                <w:szCs w:val="24"/>
+                <w:lang w:eastAsia="ru-RU"/>
+              </w:rPr>
+              <w:t>1994-05-20</w:t>
             </w:r>
           </w:p>
         </w:tc>
@@ -5320,20 +5428,21 @@
       <w:pPr>
         <w:spacing w:line="259" w:lineRule="auto"/>
         <w:rPr>
-          <w:rFonts w:ascii="Segoe UI" w:hAnsi="Segoe UI" w:cs="Segoe UI"/>
+          <w:rFonts w:ascii="Times New Roman" w:hAnsi="Times New Roman" w:cs="Times New Roman"/>
           <w:color w:val="212529"/>
           <w:u w:val="single"/>
           <w:shd w:val="clear" w:color="auto" w:fill="FFFFFF"/>
-        </w:rPr>
-      </w:pPr>
-      <w:r>
-        <w:rPr>
-          <w:rFonts w:ascii="Segoe UI" w:hAnsi="Segoe UI" w:cs="Segoe UI"/>
+          <w:lang w:val="en-US"/>
+        </w:rPr>
+      </w:pPr>
+      <w:r>
+        <w:rPr>
+          <w:rFonts w:ascii="Times New Roman" w:hAnsi="Times New Roman" w:cs="Times New Roman"/>
           <w:color w:val="212529"/>
           <w:u w:val="single"/>
           <w:shd w:val="clear" w:color="auto" w:fill="FFFFFF"/>
         </w:rPr>
-        <w:t>Вывод всех аниме по выбранному статусу выхода аниме</w:t>
+        <w:t>Средняя длина фильма</w:t>
       </w:r>
     </w:p>
     <w:p>
@@ -5527,7 +5636,22 @@
           <w:rFonts w:ascii="Times New Roman" w:hAnsi="Times New Roman" w:cs="Times New Roman"/>
           <w:u w:val="single"/>
         </w:rPr>
-        <w:t>Количество мест в зале</w:t>
+        <w:t>Количество мест в</w:t>
+      </w:r>
+      <w:r>
+        <w:rPr>
+          <w:rFonts w:ascii="Times New Roman" w:hAnsi="Times New Roman" w:cs="Times New Roman"/>
+          <w:u w:val="single"/>
+          <w:lang w:val="en-US"/>
+        </w:rPr>
+        <w:t xml:space="preserve"> 1</w:t>
+      </w:r>
+      <w:r>
+        <w:rPr>
+          <w:rFonts w:ascii="Times New Roman" w:hAnsi="Times New Roman" w:cs="Times New Roman"/>
+          <w:u w:val="single"/>
+        </w:rPr>
+        <w:t xml:space="preserve"> зале</w:t>
       </w:r>
     </w:p>
     <w:p>
@@ -5570,7 +5694,21 @@
           <w:rFonts w:ascii="Times New Roman" w:hAnsi="Times New Roman" w:cs="Times New Roman"/>
           <w:lang w:val="en-US"/>
         </w:rPr>
-        <w:t xml:space="preserve">select count(id) from seats where cinema_halls_id = </w:t>
+        <w:t>select count(</w:t>
+      </w:r>
+      <w:r>
+        <w:rPr>
+          <w:rFonts w:ascii="Times New Roman" w:hAnsi="Times New Roman" w:cs="Times New Roman"/>
+          <w:lang w:val="en-US"/>
+        </w:rPr>
+        <w:t>*) count_seats</w:t>
+      </w:r>
+      <w:r>
+        <w:rPr>
+          <w:rFonts w:ascii="Times New Roman" w:hAnsi="Times New Roman" w:cs="Times New Roman"/>
+          <w:lang w:val="en-US"/>
+        </w:rPr>
+        <w:t xml:space="preserve"> from seats where cinema_halls_id = </w:t>
       </w:r>
       <w:r>
         <w:rPr>
@@ -5654,11 +5792,9 @@
             <w:r>
               <w:rPr>
                 <w:rFonts w:ascii="Times New Roman" w:hAnsi="Times New Roman" w:cs="Times New Roman"/>
-                <w:b/>
-                <w:bCs/>
                 <w:lang w:val="en-US"/>
               </w:rPr>
-              <w:t>avg_duration</w:t>
+              <w:t>count_seats</w:t>
             </w:r>
           </w:p>
         </w:tc>
@@ -5716,7 +5852,6 @@
         <w:spacing w:line="259" w:lineRule="auto"/>
         <w:rPr>
           <w:rFonts w:ascii="Times New Roman" w:hAnsi="Times New Roman" w:cs="Times New Roman"/>
-          <w:lang w:val="en-US"/>
         </w:rPr>
       </w:pPr>
       <w:r>
@@ -5726,7 +5861,26 @@
           <w:u w:val="single"/>
           <w:shd w:val="clear" w:color="auto" w:fill="FFFFFF"/>
         </w:rPr>
-        <w:t>Все сеансы в конкретный день</w:t>
+        <w:t xml:space="preserve">Все сеансы в </w:t>
+      </w:r>
+      <w:r>
+        <w:rPr>
+          <w:rFonts w:ascii="Times New Roman" w:hAnsi="Times New Roman" w:cs="Times New Roman"/>
+          <w:color w:val="212529"/>
+          <w:u w:val="single"/>
+          <w:shd w:val="clear" w:color="auto" w:fill="FFFFFF"/>
+          <w:lang w:val="en-US"/>
+        </w:rPr>
+        <w:t>2020-02-23</w:t>
+      </w:r>
+      <w:r>
+        <w:rPr>
+          <w:rFonts w:ascii="Times New Roman" w:hAnsi="Times New Roman" w:cs="Times New Roman"/>
+          <w:color w:val="212529"/>
+          <w:u w:val="single"/>
+          <w:shd w:val="clear" w:color="auto" w:fill="FFFFFF"/>
+        </w:rPr>
+        <w:t xml:space="preserve"> день</w:t>
       </w:r>
     </w:p>
     <w:p>
@@ -6080,7 +6234,37 @@
           <w:u w:val="single"/>
           <w:shd w:val="clear" w:color="auto" w:fill="FFFFFF"/>
         </w:rPr>
-        <w:t>Все фильмы, премьеры которых произошли после даты</w:t>
+        <w:br w:type="page"/>
+      </w:r>
+    </w:p>
+    <w:p>
+      <w:pPr>
+        <w:spacing w:line="259" w:lineRule="auto"/>
+        <w:rPr>
+          <w:rFonts w:ascii="Times New Roman" w:hAnsi="Times New Roman" w:cs="Times New Roman"/>
+          <w:color w:val="212529"/>
+          <w:u w:val="single"/>
+          <w:shd w:val="clear" w:color="auto" w:fill="FFFFFF"/>
+        </w:rPr>
+      </w:pPr>
+      <w:r>
+        <w:rPr>
+          <w:rFonts w:ascii="Times New Roman" w:hAnsi="Times New Roman" w:cs="Times New Roman"/>
+          <w:color w:val="212529"/>
+          <w:u w:val="single"/>
+          <w:shd w:val="clear" w:color="auto" w:fill="FFFFFF"/>
+        </w:rPr>
+        <w:lastRenderedPageBreak/>
+        <w:t xml:space="preserve">Все фильмы, премьеры которых произошли после </w:t>
+      </w:r>
+      <w:r>
+        <w:rPr>
+          <w:rFonts w:ascii="Times New Roman" w:hAnsi="Times New Roman" w:cs="Times New Roman"/>
+          <w:color w:val="212529"/>
+          <w:u w:val="single"/>
+          <w:shd w:val="clear" w:color="auto" w:fill="FFFFFF"/>
+        </w:rPr>
+        <w:t>2020-11-18</w:t>
       </w:r>
     </w:p>
     <w:p>
@@ -6651,7 +6835,6 @@
                 <w:szCs w:val="24"/>
                 <w:lang w:eastAsia="ru-RU"/>
               </w:rPr>
-              <w:lastRenderedPageBreak/>
               <w:t>5</w:t>
             </w:r>
           </w:p>
@@ -7041,6 +7224,7 @@
           <w:color w:val="212529"/>
           <w:u w:val="single"/>
           <w:shd w:val="clear" w:color="auto" w:fill="FFFFFF"/>
+          <w:lang w:val="en-US"/>
         </w:rPr>
       </w:pPr>
       <w:r>
@@ -7050,7 +7234,17 @@
           <w:u w:val="single"/>
           <w:shd w:val="clear" w:color="auto" w:fill="FFFFFF"/>
         </w:rPr>
-        <w:t>Все фильмы, которые короче какой-то продолжительности</w:t>
+        <w:t xml:space="preserve">Все фильмы, которые короче </w:t>
+      </w:r>
+      <w:r>
+        <w:rPr>
+          <w:rFonts w:ascii="Times New Roman" w:hAnsi="Times New Roman" w:cs="Times New Roman"/>
+          <w:color w:val="212529"/>
+          <w:u w:val="single"/>
+          <w:shd w:val="clear" w:color="auto" w:fill="FFFFFF"/>
+          <w:lang w:val="en-US"/>
+        </w:rPr>
+        <w:t>01:30</w:t>
       </w:r>
     </w:p>
     <w:p>
@@ -7816,7 +8010,61 @@
           <w:u w:val="single"/>
           <w:shd w:val="clear" w:color="auto" w:fill="FFFFFF"/>
         </w:rPr>
-        <w:t>Все фильмы, которые короче какой-то продолжительности</w:t>
+        <w:t xml:space="preserve">Все </w:t>
+      </w:r>
+      <w:r>
+        <w:rPr>
+          <w:rFonts w:ascii="Times New Roman" w:hAnsi="Times New Roman" w:cs="Times New Roman"/>
+          <w:color w:val="212529"/>
+          <w:u w:val="single"/>
+          <w:shd w:val="clear" w:color="auto" w:fill="FFFFFF"/>
+        </w:rPr>
+        <w:t>сеансы</w:t>
+      </w:r>
+      <w:r>
+        <w:rPr>
+          <w:rFonts w:ascii="Times New Roman" w:hAnsi="Times New Roman" w:cs="Times New Roman"/>
+          <w:color w:val="212529"/>
+          <w:u w:val="single"/>
+          <w:shd w:val="clear" w:color="auto" w:fill="FFFFFF"/>
+        </w:rPr>
+        <w:t>,</w:t>
+      </w:r>
+      <w:r>
+        <w:rPr>
+          <w:rFonts w:ascii="Times New Roman" w:hAnsi="Times New Roman" w:cs="Times New Roman"/>
+          <w:color w:val="212529"/>
+          <w:u w:val="single"/>
+          <w:shd w:val="clear" w:color="auto" w:fill="FFFFFF"/>
+        </w:rPr>
+        <w:t xml:space="preserve"> в </w:t>
+      </w:r>
+      <w:r>
+        <w:rPr>
+          <w:rFonts w:ascii="Times New Roman" w:hAnsi="Times New Roman" w:cs="Times New Roman"/>
+          <w:color w:val="212529"/>
+          <w:u w:val="single"/>
+          <w:shd w:val="clear" w:color="auto" w:fill="FFFFFF"/>
+        </w:rPr>
+        <w:t>1</w:t>
+      </w:r>
+      <w:r>
+        <w:rPr>
+          <w:rFonts w:ascii="Times New Roman" w:hAnsi="Times New Roman" w:cs="Times New Roman"/>
+          <w:color w:val="212529"/>
+          <w:u w:val="single"/>
+          <w:shd w:val="clear" w:color="auto" w:fill="FFFFFF"/>
+        </w:rPr>
+        <w:t xml:space="preserve"> зале, в </w:t>
+      </w:r>
+      <w:r>
+        <w:rPr>
+          <w:rFonts w:ascii="Times New Roman" w:hAnsi="Times New Roman" w:cs="Times New Roman"/>
+          <w:color w:val="212529"/>
+          <w:u w:val="single"/>
+          <w:shd w:val="clear" w:color="auto" w:fill="FFFFFF"/>
+        </w:rPr>
+        <w:t>2020-09-15</w:t>
       </w:r>
     </w:p>
     <w:p>
@@ -8021,7 +8269,16 @@
           <w:u w:val="single"/>
           <w:shd w:val="clear" w:color="auto" w:fill="FFFFFF"/>
         </w:rPr>
-        <w:t>Билеты по виду оплаты</w:t>
+        <w:t xml:space="preserve">Билеты </w:t>
+      </w:r>
+      <w:r>
+        <w:rPr>
+          <w:rFonts w:ascii="Times New Roman" w:hAnsi="Times New Roman" w:cs="Times New Roman"/>
+          <w:color w:val="212529"/>
+          <w:u w:val="single"/>
+          <w:shd w:val="clear" w:color="auto" w:fill="FFFFFF"/>
+        </w:rPr>
+        <w:t>оплаченные картой</w:t>
       </w:r>
     </w:p>
     <w:p>
@@ -8046,6 +8303,13 @@
           <w:rFonts w:ascii="Times New Roman" w:hAnsi="Times New Roman" w:cs="Times New Roman"/>
         </w:rPr>
         <w:t>запрос</w:t>
+      </w:r>
+      <w:r>
+        <w:rPr>
+          <w:rFonts w:ascii="Times New Roman" w:hAnsi="Times New Roman" w:cs="Times New Roman"/>
+          <w:lang w:val="en-US"/>
+        </w:rPr>
+        <w:t>:</w:t>
       </w:r>
       <w:r>
         <w:rPr>
@@ -10536,28 +10800,16 @@
           <w:u w:val="single"/>
           <w:shd w:val="clear" w:color="auto" w:fill="FFFFFF"/>
         </w:rPr>
-        <w:br w:type="page"/>
-      </w:r>
-    </w:p>
-    <w:p>
-      <w:pPr>
-        <w:spacing w:line="259" w:lineRule="auto"/>
+        <w:t xml:space="preserve">Работники старше </w:t>
+      </w:r>
+      <w:r>
         <w:rPr>
           <w:rFonts w:ascii="Times New Roman" w:hAnsi="Times New Roman" w:cs="Times New Roman"/>
           <w:color w:val="212529"/>
           <w:u w:val="single"/>
           <w:shd w:val="clear" w:color="auto" w:fill="FFFFFF"/>
         </w:rPr>
-      </w:pPr>
-      <w:r>
-        <w:rPr>
-          <w:rFonts w:ascii="Times New Roman" w:hAnsi="Times New Roman" w:cs="Times New Roman"/>
-          <w:color w:val="212529"/>
-          <w:u w:val="single"/>
-          <w:shd w:val="clear" w:color="auto" w:fill="FFFFFF"/>
-        </w:rPr>
-        <w:lastRenderedPageBreak/>
-        <w:t>Работники старше определенного возраста</w:t>
+        <w:t>20 лет</w:t>
       </w:r>
     </w:p>
     <w:p>
@@ -10608,7 +10860,14 @@
           <w:rFonts w:ascii="Times New Roman" w:hAnsi="Times New Roman" w:cs="Times New Roman"/>
           <w:lang w:val="en-US"/>
         </w:rPr>
-        <w:t>select firstname, lastname, truncate(datediff(curdate(), dob) / 365.25, 0) as age from workers where truncate(datediff(curdate(), dob) / 365.25, 0) &gt; ?</w:t>
+        <w:t xml:space="preserve">select firstname, lastname, truncate(datediff(curdate(), dob) / 365.25, 0) as age from workers where truncate(datediff(curdate(), dob) / 365.25, 0) &gt; </w:t>
+      </w:r>
+      <w:r>
+        <w:rPr>
+          <w:rFonts w:ascii="Times New Roman" w:hAnsi="Times New Roman" w:cs="Times New Roman"/>
+          <w:lang w:val="en-US"/>
+        </w:rPr>
+        <w:t>20</w:t>
       </w:r>
     </w:p>
     <w:p>
@@ -11116,7 +11375,21 @@
           <w:rFonts w:ascii="Times New Roman" w:hAnsi="Times New Roman" w:cs="Times New Roman"/>
           <w:u w:val="single"/>
         </w:rPr>
-        <w:t xml:space="preserve">Топ </w:t>
+        <w:t>Топ</w:t>
+      </w:r>
+      <w:r>
+        <w:rPr>
+          <w:rFonts w:ascii="Times New Roman" w:hAnsi="Times New Roman" w:cs="Times New Roman"/>
+          <w:u w:val="single"/>
+        </w:rPr>
+        <w:t xml:space="preserve"> 3</w:t>
+      </w:r>
+      <w:r>
+        <w:rPr>
+          <w:rFonts w:ascii="Times New Roman" w:hAnsi="Times New Roman" w:cs="Times New Roman"/>
+          <w:u w:val="single"/>
+        </w:rPr>
+        <w:t xml:space="preserve"> </w:t>
       </w:r>
       <w:r>
         <w:rPr>
@@ -11791,7 +12064,21 @@
           <w:rFonts w:ascii="Times New Roman" w:hAnsi="Times New Roman" w:cs="Times New Roman"/>
           <w:u w:val="single"/>
         </w:rPr>
-        <w:t>Топ фильмов по кол-ву проданных билетов</w:t>
+        <w:t xml:space="preserve">Топ </w:t>
+      </w:r>
+      <w:r>
+        <w:rPr>
+          <w:rFonts w:ascii="Times New Roman" w:hAnsi="Times New Roman" w:cs="Times New Roman"/>
+          <w:u w:val="single"/>
+        </w:rPr>
+        <w:t xml:space="preserve">3 </w:t>
+      </w:r>
+      <w:r>
+        <w:rPr>
+          <w:rFonts w:ascii="Times New Roman" w:hAnsi="Times New Roman" w:cs="Times New Roman"/>
+          <w:u w:val="single"/>
+        </w:rPr>
+        <w:t>фильмов по кол-ву проданных билетов</w:t>
       </w:r>
     </w:p>
     <w:p>
@@ -12230,6 +12517,9 @@
         <w:jc w:val="center"/>
       </w:pPr>
       <w:r>
+        <w:rPr>
+          <w:noProof/>
+        </w:rPr>
         <w:drawing>
           <wp:inline distT="0" distB="0" distL="0" distR="0" wp14:anchorId="441C854F" wp14:editId="7E7D464C">
             <wp:extent cx="5940425" cy="7554595"/>
@@ -12272,6 +12562,9 @@
         <w:jc w:val="center"/>
       </w:pPr>
       <w:r>
+        <w:rPr>
+          <w:noProof/>
+        </w:rPr>
         <w:lastRenderedPageBreak/>
         <w:drawing>
           <wp:inline distT="0" distB="0" distL="0" distR="0" wp14:anchorId="0B560760" wp14:editId="78A5B36C">
@@ -12315,6 +12608,9 @@
         <w:jc w:val="center"/>
       </w:pPr>
       <w:r>
+        <w:rPr>
+          <w:noProof/>
+        </w:rPr>
         <w:lastRenderedPageBreak/>
         <w:drawing>
           <wp:inline distT="0" distB="0" distL="0" distR="0" wp14:anchorId="2E8AEBA7" wp14:editId="0F7C9D54">
@@ -12358,6 +12654,9 @@
         <w:jc w:val="center"/>
       </w:pPr>
       <w:r>
+        <w:rPr>
+          <w:noProof/>
+        </w:rPr>
         <w:lastRenderedPageBreak/>
         <w:drawing>
           <wp:inline distT="0" distB="0" distL="0" distR="0" wp14:anchorId="0D93012C" wp14:editId="5BA0A456">

</xml_diff>